<commit_message>
[lab 3.0] Updated statement to include information about VGA extension board.
</commit_message>
<xml_diff>
--- a/lab_3_0/lab3.0.docx
+++ b/lab_3_0/lab3.0.docx
@@ -7,19 +7,31 @@
         <w:pStyle w:val="Title"/>
         <w:jc w:val="center"/>
       </w:pPr>
+      <w:r>
+        <w:t>Lab 3.0</w:t>
+      </w:r>
+    </w:p>
+    <w:p>
+      <w:pPr>
+        <w:pStyle w:val="Title"/>
+        <w:jc w:val="center"/>
+      </w:pPr>
+      <w:r>
+        <w:t>Ca</w:t>
+      </w:r>
       <w:bookmarkStart w:id="0" w:name="_GoBack"/>
       <w:bookmarkEnd w:id="0"/>
       <w:r>
-        <w:t>Lab 3.0</w:t>
-      </w:r>
-    </w:p>
-    <w:p>
-      <w:pPr>
-        <w:pStyle w:val="Title"/>
-        <w:jc w:val="center"/>
-      </w:pPr>
-      <w:r>
-        <w:t>Camera &amp; LCD interface conceptual design</w:t>
+        <w:t xml:space="preserve">mera, </w:t>
+      </w:r>
+      <w:r>
+        <w:t>LCD</w:t>
+      </w:r>
+      <w:r>
+        <w:t xml:space="preserve"> &amp; VGA</w:t>
+      </w:r>
+      <w:r>
+        <w:t xml:space="preserve"> conceptual design</w:t>
       </w:r>
     </w:p>
     <w:p>
@@ -264,6 +276,29 @@
     </w:p>
     <w:p>
       <w:pPr>
+        <w:pStyle w:val="ListParagraph"/>
+        <w:numPr>
+          <w:ilvl w:val="0"/>
+          <w:numId w:val="34"/>
+        </w:numPr>
+        <w:rPr>
+          <w:noProof/>
+        </w:rPr>
+      </w:pPr>
+      <w:hyperlink r:id="rId10" w:history="1">
+        <w:r>
+          <w:rPr>
+            <w:rStyle w:val="Hyperlink"/>
+          </w:rPr>
+          <w:t>CDK3404</w:t>
+        </w:r>
+      </w:hyperlink>
+      <w:r>
+        <w:t xml:space="preserve"> Triple Video DAC</w:t>
+      </w:r>
+    </w:p>
+    <w:p>
+      <w:pPr>
         <w:keepNext/>
         <w:jc w:val="center"/>
       </w:pPr>
@@ -273,8 +308,8 @@
         </w:rPr>
         <w:drawing>
           <wp:inline distT="0" distB="0" distL="0" distR="0" wp14:anchorId="67661226" wp14:editId="51D32694">
-            <wp:extent cx="1630907" cy="2114535"/>
-            <wp:effectExtent l="0" t="0" r="7620" b="635"/>
+            <wp:extent cx="1504113" cy="1950142"/>
+            <wp:effectExtent l="0" t="0" r="1270" b="0"/>
             <wp:docPr id="1" name="Picture 1"/>
             <wp:cNvGraphicFramePr>
               <a:graphicFrameLocks xmlns:a="http://schemas.openxmlformats.org/drawingml/2006/main" noChangeAspect="1"/>
@@ -287,7 +322,7 @@
                     <pic:cNvPicPr/>
                   </pic:nvPicPr>
                   <pic:blipFill rotWithShape="1">
-                    <a:blip r:embed="rId10" cstate="print">
+                    <a:blip r:embed="rId11" cstate="print">
                       <a:extLst>
                         <a:ext uri="{28A0092B-C50C-407E-A947-70E740481C1C}">
                           <a14:useLocalDpi xmlns:a14="http://schemas.microsoft.com/office/drawing/2010/main" val="0"/>
@@ -300,7 +335,7 @@
                   <pic:spPr bwMode="auto">
                     <a:xfrm>
                       <a:off x="0" y="0"/>
-                      <a:ext cx="1718578" cy="2228204"/>
+                      <a:ext cx="1591921" cy="2063989"/>
                     </a:xfrm>
                     <a:prstGeom prst="rect">
                       <a:avLst/>
@@ -340,7 +375,7 @@
                     <pic:cNvPicPr/>
                   </pic:nvPicPr>
                   <pic:blipFill>
-                    <a:blip r:embed="rId11" cstate="print">
+                    <a:blip r:embed="rId12" cstate="print">
                       <a:extLst>
                         <a:ext uri="{28A0092B-C50C-407E-A947-70E740481C1C}">
                           <a14:useLocalDpi xmlns:a14="http://schemas.microsoft.com/office/drawing/2010/main" val="0"/>
@@ -366,6 +401,52 @@
           </wp:inline>
         </w:drawing>
       </w:r>
+      <w:r>
+        <w:rPr>
+          <w:noProof/>
+        </w:rPr>
+        <w:drawing>
+          <wp:inline distT="0" distB="0" distL="0" distR="0">
+            <wp:extent cx="1463310" cy="1951080"/>
+            <wp:effectExtent l="0" t="0" r="3810" b="0"/>
+            <wp:docPr id="3" name="Picture 3"/>
+            <wp:cNvGraphicFramePr>
+              <a:graphicFrameLocks xmlns:a="http://schemas.openxmlformats.org/drawingml/2006/main" noChangeAspect="1"/>
+            </wp:cNvGraphicFramePr>
+            <a:graphic xmlns:a="http://schemas.openxmlformats.org/drawingml/2006/main">
+              <a:graphicData uri="http://schemas.openxmlformats.org/drawingml/2006/picture">
+                <pic:pic xmlns:pic="http://schemas.openxmlformats.org/drawingml/2006/picture">
+                  <pic:nvPicPr>
+                    <pic:cNvPr id="3" name="vga_extension.jpg"/>
+                    <pic:cNvPicPr/>
+                  </pic:nvPicPr>
+                  <pic:blipFill>
+                    <a:blip r:embed="rId13" cstate="print">
+                      <a:extLst>
+                        <a:ext uri="{28A0092B-C50C-407E-A947-70E740481C1C}">
+                          <a14:useLocalDpi xmlns:a14="http://schemas.microsoft.com/office/drawing/2010/main" val="0"/>
+                        </a:ext>
+                      </a:extLst>
+                    </a:blip>
+                    <a:stretch>
+                      <a:fillRect/>
+                    </a:stretch>
+                  </pic:blipFill>
+                  <pic:spPr>
+                    <a:xfrm>
+                      <a:off x="0" y="0"/>
+                      <a:ext cx="1466392" cy="1955189"/>
+                    </a:xfrm>
+                    <a:prstGeom prst="rect">
+                      <a:avLst/>
+                    </a:prstGeom>
+                  </pic:spPr>
+                </pic:pic>
+              </a:graphicData>
+            </a:graphic>
+          </wp:inline>
+        </w:drawing>
+      </w:r>
     </w:p>
     <w:p>
       <w:pPr>
@@ -391,13 +472,19 @@
         <w:t>1</w:t>
       </w:r>
       <w:r>
+        <w:rPr>
+          <w:noProof/>
+        </w:rPr>
         <w:fldChar w:fldCharType="end"/>
       </w:r>
       <w:r>
-        <w:t>. TRDB-D5M Camera Interface</w:t>
-      </w:r>
-      <w:r>
-        <w:t xml:space="preserve"> &amp; LT24 LCD Interface</w:t>
+        <w:t xml:space="preserve">. TRDB-D5M, </w:t>
+      </w:r>
+      <w:r>
+        <w:t xml:space="preserve">LT24 </w:t>
+      </w:r>
+      <w:r>
+        <w:t>&amp; VGA Interfaces</w:t>
       </w:r>
     </w:p>
     <w:p>
@@ -639,7 +726,7 @@
                     <pic:cNvPicPr/>
                   </pic:nvPicPr>
                   <pic:blipFill>
-                    <a:blip r:embed="rId12" cstate="print">
+                    <a:blip r:embed="rId14" cstate="print">
                       <a:extLst>
                         <a:ext uri="{28A0092B-C50C-407E-A947-70E740481C1C}">
                           <a14:useLocalDpi xmlns:a14="http://schemas.microsoft.com/office/drawing/2010/main" val="0"/>
@@ -690,6 +777,9 @@
         <w:t>2</w:t>
       </w:r>
       <w:r>
+        <w:rPr>
+          <w:noProof/>
+        </w:rPr>
         <w:fldChar w:fldCharType="end"/>
       </w:r>
       <w:r>
@@ -742,16 +832,10 @@
       </w:r>
     </w:p>
     <w:p>
-      <w:r>
-        <w:br w:type="page"/>
-      </w:r>
-    </w:p>
-    <w:p>
       <w:pPr>
         <w:pStyle w:val="Heading2"/>
       </w:pPr>
       <w:r>
-        <w:lastRenderedPageBreak/>
         <w:t>TRDB-D5M</w:t>
       </w:r>
     </w:p>
@@ -838,7 +922,11 @@
         <w:t xml:space="preserve"> up to 2592x1944, but </w:t>
       </w:r>
       <w:r>
-        <w:t xml:space="preserve">since the final goal of the project is for you to transfer an image taken with the camera onto the LT24 display, </w:t>
+        <w:t xml:space="preserve">since the final goal of the project is for you to transfer an image taken with the camera </w:t>
+      </w:r>
+      <w:r>
+        <w:lastRenderedPageBreak/>
+        <w:t xml:space="preserve">onto the LT24 display, </w:t>
       </w:r>
       <w:r>
         <w:t xml:space="preserve">your task will be to output an image with a resolution </w:t>
@@ -912,10 +1000,7 @@
         <w:t>C controller that you can use to communicate with the camera for configuration purposes.</w:t>
       </w:r>
       <w:r>
-        <w:t xml:space="preserve"> </w:t>
-      </w:r>
-      <w:r>
-        <w:t xml:space="preserve">The only requirement we impose for this interface is that you plug it into the </w:t>
+        <w:t xml:space="preserve"> The only requirement we impose for this interface is that you plug it into the </w:t>
       </w:r>
       <w:r>
         <w:rPr>
@@ -946,7 +1031,7 @@
       <w:r>
         <w:t xml:space="preserve">for the device in the </w:t>
       </w:r>
-      <w:hyperlink r:id="rId13" w:history="1">
+      <w:hyperlink r:id="rId15" w:history="1">
         <w:proofErr w:type="spellStart"/>
         <w:r>
           <w:rPr>
@@ -1072,7 +1157,7 @@
       <w:r>
         <w:t xml:space="preserve">You can find the user guide and datasheets for the device in the </w:t>
       </w:r>
-      <w:hyperlink r:id="rId14" w:history="1">
+      <w:hyperlink r:id="rId16" w:history="1">
         <w:proofErr w:type="spellStart"/>
         <w:r>
           <w:rPr>
@@ -1111,16 +1196,253 @@
       </w:r>
     </w:p>
     <w:p>
-      <w:r>
-        <w:br w:type="page"/>
+      <w:pPr>
+        <w:pStyle w:val="Heading2"/>
+      </w:pPr>
+      <w:r>
+        <w:t>CDK3404</w:t>
       </w:r>
     </w:p>
     <w:p>
+      <w:r>
+        <w:t xml:space="preserve">The CDK3404 is a triple video DAC which supports </w:t>
+      </w:r>
+      <w:r>
+        <w:t xml:space="preserve">digital to analog video signal conversions for </w:t>
+      </w:r>
+      <w:r>
+        <w:t>RGB</w:t>
+      </w:r>
+      <w:r>
+        <w:t xml:space="preserve">, </w:t>
+      </w:r>
+      <w:proofErr w:type="spellStart"/>
+      <w:r>
+        <w:t>YC</w:t>
+      </w:r>
+      <w:r>
+        <w:rPr>
+          <w:vertAlign w:val="subscript"/>
+        </w:rPr>
+        <w:t>b</w:t>
+      </w:r>
+      <w:r>
+        <w:t>C</w:t>
+      </w:r>
+      <w:r>
+        <w:rPr>
+          <w:vertAlign w:val="subscript"/>
+        </w:rPr>
+        <w:t>r</w:t>
+      </w:r>
+      <w:proofErr w:type="spellEnd"/>
+      <w:r>
+        <w:t>, and “</w:t>
+      </w:r>
+      <w:r>
+        <w:t>Composite, Y, C</w:t>
+      </w:r>
+      <w:r>
+        <w:t>” video formats.</w:t>
+      </w:r>
+    </w:p>
+    <w:p>
+      <w:r>
+        <w:t xml:space="preserve">The goal is to use the </w:t>
+      </w:r>
+      <w:r>
+        <w:t>CDK3404 to display an image on a standard desktop monitor through a VGA cable.</w:t>
+      </w:r>
+      <w:r>
+        <w:t xml:space="preserve"> </w:t>
+      </w:r>
+      <w:r>
+        <w:t>Your VGA controller will need to use the CDK3404 in RGB mode to successfully output an image. The VGA standard supports many target resolutions, but you will implement the most standard one (</w:t>
+      </w:r>
+      <w:r>
+        <w:rPr>
+          <w:rStyle w:val="Emphasis"/>
+        </w:rPr>
+        <w:t>640x480</w:t>
+      </w:r>
+      <w:r>
+        <w:rPr>
+          <w:rStyle w:val="Emphasis"/>
+        </w:rPr>
+        <w:t>@60 Hz</w:t>
+      </w:r>
+      <w:r>
+        <w:t xml:space="preserve">). You can find a collection of industry-standard timings on </w:t>
+      </w:r>
+      <w:hyperlink r:id="rId17" w:history="1">
+        <w:r>
+          <w:rPr>
+            <w:rStyle w:val="Hyperlink"/>
+          </w:rPr>
+          <w:t>this website</w:t>
+        </w:r>
+      </w:hyperlink>
+      <w:r>
+        <w:t>.</w:t>
+      </w:r>
+      <w:r>
+        <w:t xml:space="preserve"> </w:t>
+      </w:r>
+      <w:r>
+        <w:t xml:space="preserve">The VGA standard is fairly simple and you can find numerous websites which describe its signals. </w:t>
+      </w:r>
+      <w:r>
+        <w:fldChar w:fldCharType="begin"/>
+      </w:r>
+      <w:r>
+        <w:instrText xml:space="preserve"> REF _Ref467175304 \h </w:instrText>
+      </w:r>
+      <w:r>
+        <w:fldChar w:fldCharType="separate"/>
+      </w:r>
+      <w:r>
+        <w:t xml:space="preserve">Figure </w:t>
+      </w:r>
+      <w:r>
+        <w:rPr>
+          <w:noProof/>
+        </w:rPr>
+        <w:t>3</w:t>
+      </w:r>
+      <w:r>
+        <w:fldChar w:fldCharType="end"/>
+      </w:r>
+      <w:r>
+        <w:t xml:space="preserve"> gives an example of the HSYNC and VSYNC signals that are needed to synchronize the display output.</w:t>
+      </w:r>
+    </w:p>
+    <w:p>
+      <w:r>
+        <w:t xml:space="preserve">You can find the VGA extension board’s schematic and the CDK3404’s datasheet on </w:t>
+      </w:r>
+      <w:hyperlink r:id="rId18" w:history="1">
+        <w:r>
+          <w:rPr>
+            <w:rStyle w:val="Hyperlink"/>
+          </w:rPr>
+          <w:t>Moodle</w:t>
+        </w:r>
+      </w:hyperlink>
+      <w:r>
+        <w:t>.</w:t>
+      </w:r>
+    </w:p>
+    <w:p>
+      <w:pPr>
+        <w:keepNext/>
+        <w:jc w:val="center"/>
+      </w:pPr>
+      <w:r>
+        <w:rPr>
+          <w:noProof/>
+        </w:rPr>
+        <w:lastRenderedPageBreak/>
+        <w:drawing>
+          <wp:inline distT="0" distB="0" distL="0" distR="0" wp14:anchorId="69D933F3" wp14:editId="4CAAF201">
+            <wp:extent cx="3985146" cy="3106372"/>
+            <wp:effectExtent l="0" t="0" r="0" b="0"/>
+            <wp:docPr id="4" name="Picture 4"/>
+            <wp:cNvGraphicFramePr>
+              <a:graphicFrameLocks xmlns:a="http://schemas.openxmlformats.org/drawingml/2006/main" noChangeAspect="1"/>
+            </wp:cNvGraphicFramePr>
+            <a:graphic xmlns:a="http://schemas.openxmlformats.org/drawingml/2006/main">
+              <a:graphicData uri="http://schemas.openxmlformats.org/drawingml/2006/picture">
+                <pic:pic xmlns:pic="http://schemas.openxmlformats.org/drawingml/2006/picture">
+                  <pic:nvPicPr>
+                    <pic:cNvPr id="4" name="VGA_timings.jpg"/>
+                    <pic:cNvPicPr/>
+                  </pic:nvPicPr>
+                  <pic:blipFill>
+                    <a:blip r:embed="rId19">
+                      <a:extLst>
+                        <a:ext uri="{28A0092B-C50C-407E-A947-70E740481C1C}">
+                          <a14:useLocalDpi xmlns:a14="http://schemas.microsoft.com/office/drawing/2010/main" val="0"/>
+                        </a:ext>
+                      </a:extLst>
+                    </a:blip>
+                    <a:stretch>
+                      <a:fillRect/>
+                    </a:stretch>
+                  </pic:blipFill>
+                  <pic:spPr>
+                    <a:xfrm>
+                      <a:off x="0" y="0"/>
+                      <a:ext cx="4013097" cy="3128159"/>
+                    </a:xfrm>
+                    <a:prstGeom prst="rect">
+                      <a:avLst/>
+                    </a:prstGeom>
+                  </pic:spPr>
+                </pic:pic>
+              </a:graphicData>
+            </a:graphic>
+          </wp:inline>
+        </w:drawing>
+      </w:r>
+    </w:p>
+    <w:p>
+      <w:pPr>
+        <w:pStyle w:val="Caption"/>
+        <w:jc w:val="center"/>
+      </w:pPr>
+      <w:bookmarkStart w:id="1" w:name="_Ref467175304"/>
+      <w:r>
+        <w:t xml:space="preserve">Figure </w:t>
+      </w:r>
+      <w:r>
+        <w:fldChar w:fldCharType="begin"/>
+      </w:r>
+      <w:r>
+        <w:instrText xml:space="preserve"> SEQ Figure \* ARABIC </w:instrText>
+      </w:r>
+      <w:r>
+        <w:fldChar w:fldCharType="separate"/>
+      </w:r>
+      <w:r>
+        <w:rPr>
+          <w:noProof/>
+        </w:rPr>
+        <w:t>3</w:t>
+      </w:r>
+      <w:r>
+        <w:rPr>
+          <w:noProof/>
+        </w:rPr>
+        <w:fldChar w:fldCharType="end"/>
+      </w:r>
+      <w:bookmarkEnd w:id="1"/>
+      <w:r>
+        <w:t>. VGA VSYNC &amp; HSYNC signals</w:t>
+      </w:r>
+    </w:p>
+    <w:p>
+      <w:pPr>
+        <w:pStyle w:val="Caption"/>
+        <w:jc w:val="center"/>
+      </w:pPr>
+      <w:r>
+        <w:t>(</w:t>
+      </w:r>
+      <w:r>
+        <w:t xml:space="preserve">reference: </w:t>
+      </w:r>
+      <w:r>
+        <w:t>https://eewiki.net/pages/viewpage.action?pageId=15925278</w:t>
+      </w:r>
+      <w:r>
+        <w:t>)</w:t>
+      </w:r>
+    </w:p>
+    <w:p>
       <w:pPr>
         <w:pStyle w:val="Heading1"/>
       </w:pPr>
       <w:r>
-        <w:lastRenderedPageBreak/>
         <w:t>Practice</w:t>
       </w:r>
     </w:p>
@@ -1330,10 +1652,7 @@
         <w:t>2</w:t>
       </w:r>
       <w:r>
-        <w:t>C</w:t>
-      </w:r>
-      <w:r>
-        <w:t xml:space="preserve"> </w:t>
+        <w:t xml:space="preserve">C </w:t>
       </w:r>
       <w:r>
         <w:t xml:space="preserve">commands) </w:t>
@@ -1363,8 +1682,8 @@
       </w:r>
     </w:p>
     <w:sectPr>
-      <w:headerReference w:type="default" r:id="rId15"/>
-      <w:footerReference w:type="default" r:id="rId16"/>
+      <w:headerReference w:type="default" r:id="rId20"/>
+      <w:footerReference w:type="default" r:id="rId21"/>
       <w:pgSz w:w="12240" w:h="15840"/>
       <w:pgMar w:top="1440" w:right="1440" w:bottom="1440" w:left="1440" w:header="720" w:footer="720" w:gutter="0"/>
       <w:cols w:space="720"/>
@@ -1433,7 +1752,7 @@
           <w:rPr>
             <w:noProof/>
           </w:rPr>
-          <w:t>4</w:t>
+          <w:t>1</w:t>
         </w:r>
         <w:r>
           <w:rPr>
@@ -1837,6 +2156,119 @@
     </w:lvl>
   </w:abstractNum>
   <w:abstractNum w:abstractNumId="3" w15:restartNumberingAfterBreak="0">
+    <w:nsid w:val="11011855"/>
+    <w:multiLevelType w:val="hybridMultilevel"/>
+    <w:tmpl w:val="31B6A3C6"/>
+    <w:lvl w:ilvl="0" w:tplc="04090001">
+      <w:start w:val="1"/>
+      <w:numFmt w:val="bullet"/>
+      <w:lvlText w:val=""/>
+      <w:lvlJc w:val="left"/>
+      <w:pPr>
+        <w:ind w:left="720" w:hanging="360"/>
+      </w:pPr>
+      <w:rPr>
+        <w:rFonts w:ascii="Symbol" w:hAnsi="Symbol" w:hint="default"/>
+      </w:rPr>
+    </w:lvl>
+    <w:lvl w:ilvl="1" w:tplc="04090003" w:tentative="1">
+      <w:start w:val="1"/>
+      <w:numFmt w:val="bullet"/>
+      <w:lvlText w:val="o"/>
+      <w:lvlJc w:val="left"/>
+      <w:pPr>
+        <w:ind w:left="1440" w:hanging="360"/>
+      </w:pPr>
+      <w:rPr>
+        <w:rFonts w:ascii="Courier New" w:hAnsi="Courier New" w:cs="Courier New" w:hint="default"/>
+      </w:rPr>
+    </w:lvl>
+    <w:lvl w:ilvl="2" w:tplc="04090005" w:tentative="1">
+      <w:start w:val="1"/>
+      <w:numFmt w:val="bullet"/>
+      <w:lvlText w:val=""/>
+      <w:lvlJc w:val="left"/>
+      <w:pPr>
+        <w:ind w:left="2160" w:hanging="360"/>
+      </w:pPr>
+      <w:rPr>
+        <w:rFonts w:ascii="Wingdings" w:hAnsi="Wingdings" w:hint="default"/>
+      </w:rPr>
+    </w:lvl>
+    <w:lvl w:ilvl="3" w:tplc="04090001" w:tentative="1">
+      <w:start w:val="1"/>
+      <w:numFmt w:val="bullet"/>
+      <w:lvlText w:val=""/>
+      <w:lvlJc w:val="left"/>
+      <w:pPr>
+        <w:ind w:left="2880" w:hanging="360"/>
+      </w:pPr>
+      <w:rPr>
+        <w:rFonts w:ascii="Symbol" w:hAnsi="Symbol" w:hint="default"/>
+      </w:rPr>
+    </w:lvl>
+    <w:lvl w:ilvl="4" w:tplc="04090003" w:tentative="1">
+      <w:start w:val="1"/>
+      <w:numFmt w:val="bullet"/>
+      <w:lvlText w:val="o"/>
+      <w:lvlJc w:val="left"/>
+      <w:pPr>
+        <w:ind w:left="3600" w:hanging="360"/>
+      </w:pPr>
+      <w:rPr>
+        <w:rFonts w:ascii="Courier New" w:hAnsi="Courier New" w:cs="Courier New" w:hint="default"/>
+      </w:rPr>
+    </w:lvl>
+    <w:lvl w:ilvl="5" w:tplc="04090005" w:tentative="1">
+      <w:start w:val="1"/>
+      <w:numFmt w:val="bullet"/>
+      <w:lvlText w:val=""/>
+      <w:lvlJc w:val="left"/>
+      <w:pPr>
+        <w:ind w:left="4320" w:hanging="360"/>
+      </w:pPr>
+      <w:rPr>
+        <w:rFonts w:ascii="Wingdings" w:hAnsi="Wingdings" w:hint="default"/>
+      </w:rPr>
+    </w:lvl>
+    <w:lvl w:ilvl="6" w:tplc="04090001" w:tentative="1">
+      <w:start w:val="1"/>
+      <w:numFmt w:val="bullet"/>
+      <w:lvlText w:val=""/>
+      <w:lvlJc w:val="left"/>
+      <w:pPr>
+        <w:ind w:left="5040" w:hanging="360"/>
+      </w:pPr>
+      <w:rPr>
+        <w:rFonts w:ascii="Symbol" w:hAnsi="Symbol" w:hint="default"/>
+      </w:rPr>
+    </w:lvl>
+    <w:lvl w:ilvl="7" w:tplc="04090003" w:tentative="1">
+      <w:start w:val="1"/>
+      <w:numFmt w:val="bullet"/>
+      <w:lvlText w:val="o"/>
+      <w:lvlJc w:val="left"/>
+      <w:pPr>
+        <w:ind w:left="5760" w:hanging="360"/>
+      </w:pPr>
+      <w:rPr>
+        <w:rFonts w:ascii="Courier New" w:hAnsi="Courier New" w:cs="Courier New" w:hint="default"/>
+      </w:rPr>
+    </w:lvl>
+    <w:lvl w:ilvl="8" w:tplc="04090005" w:tentative="1">
+      <w:start w:val="1"/>
+      <w:numFmt w:val="bullet"/>
+      <w:lvlText w:val=""/>
+      <w:lvlJc w:val="left"/>
+      <w:pPr>
+        <w:ind w:left="6480" w:hanging="360"/>
+      </w:pPr>
+      <w:rPr>
+        <w:rFonts w:ascii="Wingdings" w:hAnsi="Wingdings" w:hint="default"/>
+      </w:rPr>
+    </w:lvl>
+  </w:abstractNum>
+  <w:abstractNum w:abstractNumId="4" w15:restartNumberingAfterBreak="0">
     <w:nsid w:val="110C359F"/>
     <w:multiLevelType w:val="hybridMultilevel"/>
     <w:tmpl w:val="9632A344"/>
@@ -1949,7 +2381,7 @@
       </w:rPr>
     </w:lvl>
   </w:abstractNum>
-  <w:abstractNum w:abstractNumId="4" w15:restartNumberingAfterBreak="0">
+  <w:abstractNum w:abstractNumId="5" w15:restartNumberingAfterBreak="0">
     <w:nsid w:val="1C6B59F2"/>
     <w:multiLevelType w:val="hybridMultilevel"/>
     <w:tmpl w:val="A23AF2D6"/>
@@ -2035,7 +2467,7 @@
       </w:pPr>
     </w:lvl>
   </w:abstractNum>
-  <w:abstractNum w:abstractNumId="5" w15:restartNumberingAfterBreak="0">
+  <w:abstractNum w:abstractNumId="6" w15:restartNumberingAfterBreak="0">
     <w:nsid w:val="22A72728"/>
     <w:multiLevelType w:val="hybridMultilevel"/>
     <w:tmpl w:val="E56C1A40"/>
@@ -2121,7 +2553,7 @@
       </w:pPr>
     </w:lvl>
   </w:abstractNum>
-  <w:abstractNum w:abstractNumId="6" w15:restartNumberingAfterBreak="0">
+  <w:abstractNum w:abstractNumId="7" w15:restartNumberingAfterBreak="0">
     <w:nsid w:val="23DC6B71"/>
     <w:multiLevelType w:val="hybridMultilevel"/>
     <w:tmpl w:val="44E8DAD8"/>
@@ -2234,7 +2666,7 @@
       </w:rPr>
     </w:lvl>
   </w:abstractNum>
-  <w:abstractNum w:abstractNumId="7" w15:restartNumberingAfterBreak="0">
+  <w:abstractNum w:abstractNumId="8" w15:restartNumberingAfterBreak="0">
     <w:nsid w:val="24BB4907"/>
     <w:multiLevelType w:val="hybridMultilevel"/>
     <w:tmpl w:val="C7CED642"/>
@@ -2347,7 +2779,7 @@
       </w:rPr>
     </w:lvl>
   </w:abstractNum>
-  <w:abstractNum w:abstractNumId="8" w15:restartNumberingAfterBreak="0">
+  <w:abstractNum w:abstractNumId="9" w15:restartNumberingAfterBreak="0">
     <w:nsid w:val="28B42D18"/>
     <w:multiLevelType w:val="hybridMultilevel"/>
     <w:tmpl w:val="47BC79C4"/>
@@ -2460,7 +2892,7 @@
       </w:rPr>
     </w:lvl>
   </w:abstractNum>
-  <w:abstractNum w:abstractNumId="9" w15:restartNumberingAfterBreak="0">
+  <w:abstractNum w:abstractNumId="10" w15:restartNumberingAfterBreak="0">
     <w:nsid w:val="28F20450"/>
     <w:multiLevelType w:val="hybridMultilevel"/>
     <w:tmpl w:val="E56C1A40"/>
@@ -2546,7 +2978,7 @@
       </w:pPr>
     </w:lvl>
   </w:abstractNum>
-  <w:abstractNum w:abstractNumId="10" w15:restartNumberingAfterBreak="0">
+  <w:abstractNum w:abstractNumId="11" w15:restartNumberingAfterBreak="0">
     <w:nsid w:val="2BE6568C"/>
     <w:multiLevelType w:val="hybridMultilevel"/>
     <w:tmpl w:val="6936BFB6"/>
@@ -2632,7 +3064,7 @@
       </w:pPr>
     </w:lvl>
   </w:abstractNum>
-  <w:abstractNum w:abstractNumId="11" w15:restartNumberingAfterBreak="0">
+  <w:abstractNum w:abstractNumId="12" w15:restartNumberingAfterBreak="0">
     <w:nsid w:val="2D0010DA"/>
     <w:multiLevelType w:val="hybridMultilevel"/>
     <w:tmpl w:val="0F3E2918"/>
@@ -2718,7 +3150,7 @@
       </w:pPr>
     </w:lvl>
   </w:abstractNum>
-  <w:abstractNum w:abstractNumId="12" w15:restartNumberingAfterBreak="0">
+  <w:abstractNum w:abstractNumId="13" w15:restartNumberingAfterBreak="0">
     <w:nsid w:val="2E826AC7"/>
     <w:multiLevelType w:val="hybridMultilevel"/>
     <w:tmpl w:val="61461EDA"/>
@@ -2831,7 +3263,7 @@
       </w:rPr>
     </w:lvl>
   </w:abstractNum>
-  <w:abstractNum w:abstractNumId="13" w15:restartNumberingAfterBreak="0">
+  <w:abstractNum w:abstractNumId="14" w15:restartNumberingAfterBreak="0">
     <w:nsid w:val="30020590"/>
     <w:multiLevelType w:val="hybridMultilevel"/>
     <w:tmpl w:val="1BBC7D48"/>
@@ -2944,7 +3376,7 @@
       </w:rPr>
     </w:lvl>
   </w:abstractNum>
-  <w:abstractNum w:abstractNumId="14" w15:restartNumberingAfterBreak="0">
+  <w:abstractNum w:abstractNumId="15" w15:restartNumberingAfterBreak="0">
     <w:nsid w:val="32E66081"/>
     <w:multiLevelType w:val="hybridMultilevel"/>
     <w:tmpl w:val="19F41C76"/>
@@ -3030,7 +3462,7 @@
       </w:pPr>
     </w:lvl>
   </w:abstractNum>
-  <w:abstractNum w:abstractNumId="15" w15:restartNumberingAfterBreak="0">
+  <w:abstractNum w:abstractNumId="16" w15:restartNumberingAfterBreak="0">
     <w:nsid w:val="36E950EF"/>
     <w:multiLevelType w:val="hybridMultilevel"/>
     <w:tmpl w:val="508459F2"/>
@@ -3143,7 +3575,7 @@
       </w:rPr>
     </w:lvl>
   </w:abstractNum>
-  <w:abstractNum w:abstractNumId="16" w15:restartNumberingAfterBreak="0">
+  <w:abstractNum w:abstractNumId="17" w15:restartNumberingAfterBreak="0">
     <w:nsid w:val="3827762C"/>
     <w:multiLevelType w:val="hybridMultilevel"/>
     <w:tmpl w:val="2DD0F62C"/>
@@ -3256,7 +3688,7 @@
       </w:rPr>
     </w:lvl>
   </w:abstractNum>
-  <w:abstractNum w:abstractNumId="17" w15:restartNumberingAfterBreak="0">
+  <w:abstractNum w:abstractNumId="18" w15:restartNumberingAfterBreak="0">
     <w:nsid w:val="39A5403C"/>
     <w:multiLevelType w:val="hybridMultilevel"/>
     <w:tmpl w:val="F5B6F31C"/>
@@ -3369,7 +3801,7 @@
       </w:rPr>
     </w:lvl>
   </w:abstractNum>
-  <w:abstractNum w:abstractNumId="18" w15:restartNumberingAfterBreak="0">
+  <w:abstractNum w:abstractNumId="19" w15:restartNumberingAfterBreak="0">
     <w:nsid w:val="3EBC03E0"/>
     <w:multiLevelType w:val="hybridMultilevel"/>
     <w:tmpl w:val="D0CEEA68"/>
@@ -3482,7 +3914,7 @@
       </w:rPr>
     </w:lvl>
   </w:abstractNum>
-  <w:abstractNum w:abstractNumId="19" w15:restartNumberingAfterBreak="0">
+  <w:abstractNum w:abstractNumId="20" w15:restartNumberingAfterBreak="0">
     <w:nsid w:val="3FE97C7D"/>
     <w:multiLevelType w:val="hybridMultilevel"/>
     <w:tmpl w:val="8CF04B24"/>
@@ -3568,7 +4000,7 @@
       </w:pPr>
     </w:lvl>
   </w:abstractNum>
-  <w:abstractNum w:abstractNumId="20" w15:restartNumberingAfterBreak="0">
+  <w:abstractNum w:abstractNumId="21" w15:restartNumberingAfterBreak="0">
     <w:nsid w:val="456C7992"/>
     <w:multiLevelType w:val="hybridMultilevel"/>
     <w:tmpl w:val="3EF24D72"/>
@@ -3654,7 +4086,7 @@
       </w:pPr>
     </w:lvl>
   </w:abstractNum>
-  <w:abstractNum w:abstractNumId="21" w15:restartNumberingAfterBreak="0">
+  <w:abstractNum w:abstractNumId="22" w15:restartNumberingAfterBreak="0">
     <w:nsid w:val="4735728D"/>
     <w:multiLevelType w:val="hybridMultilevel"/>
     <w:tmpl w:val="D720771A"/>
@@ -3767,7 +4199,7 @@
       </w:rPr>
     </w:lvl>
   </w:abstractNum>
-  <w:abstractNum w:abstractNumId="22" w15:restartNumberingAfterBreak="0">
+  <w:abstractNum w:abstractNumId="23" w15:restartNumberingAfterBreak="0">
     <w:nsid w:val="47FD7961"/>
     <w:multiLevelType w:val="hybridMultilevel"/>
     <w:tmpl w:val="9196D072"/>
@@ -3880,7 +4312,7 @@
       </w:rPr>
     </w:lvl>
   </w:abstractNum>
-  <w:abstractNum w:abstractNumId="23" w15:restartNumberingAfterBreak="0">
+  <w:abstractNum w:abstractNumId="24" w15:restartNumberingAfterBreak="0">
     <w:nsid w:val="49307376"/>
     <w:multiLevelType w:val="hybridMultilevel"/>
     <w:tmpl w:val="7C52B99E"/>
@@ -3993,7 +4425,7 @@
       </w:rPr>
     </w:lvl>
   </w:abstractNum>
-  <w:abstractNum w:abstractNumId="24" w15:restartNumberingAfterBreak="0">
+  <w:abstractNum w:abstractNumId="25" w15:restartNumberingAfterBreak="0">
     <w:nsid w:val="4A4E459D"/>
     <w:multiLevelType w:val="hybridMultilevel"/>
     <w:tmpl w:val="B824AE52"/>
@@ -4106,7 +4538,7 @@
       </w:rPr>
     </w:lvl>
   </w:abstractNum>
-  <w:abstractNum w:abstractNumId="25" w15:restartNumberingAfterBreak="0">
+  <w:abstractNum w:abstractNumId="26" w15:restartNumberingAfterBreak="0">
     <w:nsid w:val="4AD17D24"/>
     <w:multiLevelType w:val="hybridMultilevel"/>
     <w:tmpl w:val="2A86D4DC"/>
@@ -4219,7 +4651,7 @@
       </w:rPr>
     </w:lvl>
   </w:abstractNum>
-  <w:abstractNum w:abstractNumId="26" w15:restartNumberingAfterBreak="0">
+  <w:abstractNum w:abstractNumId="27" w15:restartNumberingAfterBreak="0">
     <w:nsid w:val="4CC30C33"/>
     <w:multiLevelType w:val="hybridMultilevel"/>
     <w:tmpl w:val="82F6A358"/>
@@ -4332,7 +4764,7 @@
       </w:rPr>
     </w:lvl>
   </w:abstractNum>
-  <w:abstractNum w:abstractNumId="27" w15:restartNumberingAfterBreak="0">
+  <w:abstractNum w:abstractNumId="28" w15:restartNumberingAfterBreak="0">
     <w:nsid w:val="4F9548F0"/>
     <w:multiLevelType w:val="hybridMultilevel"/>
     <w:tmpl w:val="D39EEC14"/>
@@ -4418,7 +4850,7 @@
       </w:pPr>
     </w:lvl>
   </w:abstractNum>
-  <w:abstractNum w:abstractNumId="28" w15:restartNumberingAfterBreak="0">
+  <w:abstractNum w:abstractNumId="29" w15:restartNumberingAfterBreak="0">
     <w:nsid w:val="51AD1C01"/>
     <w:multiLevelType w:val="hybridMultilevel"/>
     <w:tmpl w:val="F69C61FE"/>
@@ -4531,7 +4963,7 @@
       </w:rPr>
     </w:lvl>
   </w:abstractNum>
-  <w:abstractNum w:abstractNumId="29" w15:restartNumberingAfterBreak="0">
+  <w:abstractNum w:abstractNumId="30" w15:restartNumberingAfterBreak="0">
     <w:nsid w:val="52682B5D"/>
     <w:multiLevelType w:val="hybridMultilevel"/>
     <w:tmpl w:val="9ACE6696"/>
@@ -4617,7 +5049,7 @@
       </w:pPr>
     </w:lvl>
   </w:abstractNum>
-  <w:abstractNum w:abstractNumId="30" w15:restartNumberingAfterBreak="0">
+  <w:abstractNum w:abstractNumId="31" w15:restartNumberingAfterBreak="0">
     <w:nsid w:val="55862C99"/>
     <w:multiLevelType w:val="hybridMultilevel"/>
     <w:tmpl w:val="3BB852F8"/>
@@ -4730,7 +5162,7 @@
       </w:rPr>
     </w:lvl>
   </w:abstractNum>
-  <w:abstractNum w:abstractNumId="31" w15:restartNumberingAfterBreak="0">
+  <w:abstractNum w:abstractNumId="32" w15:restartNumberingAfterBreak="0">
     <w:nsid w:val="5A1944FC"/>
     <w:multiLevelType w:val="hybridMultilevel"/>
     <w:tmpl w:val="61F69C08"/>
@@ -4843,7 +5275,7 @@
       </w:rPr>
     </w:lvl>
   </w:abstractNum>
-  <w:abstractNum w:abstractNumId="32" w15:restartNumberingAfterBreak="0">
+  <w:abstractNum w:abstractNumId="33" w15:restartNumberingAfterBreak="0">
     <w:nsid w:val="5EA656EB"/>
     <w:multiLevelType w:val="hybridMultilevel"/>
     <w:tmpl w:val="8634DDC6"/>
@@ -4956,7 +5388,7 @@
       </w:rPr>
     </w:lvl>
   </w:abstractNum>
-  <w:abstractNum w:abstractNumId="33" w15:restartNumberingAfterBreak="0">
+  <w:abstractNum w:abstractNumId="34" w15:restartNumberingAfterBreak="0">
     <w:nsid w:val="5FE518F1"/>
     <w:multiLevelType w:val="hybridMultilevel"/>
     <w:tmpl w:val="137AA728"/>
@@ -5069,7 +5501,7 @@
       </w:rPr>
     </w:lvl>
   </w:abstractNum>
-  <w:abstractNum w:abstractNumId="34" w15:restartNumberingAfterBreak="0">
+  <w:abstractNum w:abstractNumId="35" w15:restartNumberingAfterBreak="0">
     <w:nsid w:val="61AE0E33"/>
     <w:multiLevelType w:val="hybridMultilevel"/>
     <w:tmpl w:val="F7340794"/>
@@ -5182,7 +5614,7 @@
       </w:rPr>
     </w:lvl>
   </w:abstractNum>
-  <w:abstractNum w:abstractNumId="35" w15:restartNumberingAfterBreak="0">
+  <w:abstractNum w:abstractNumId="36" w15:restartNumberingAfterBreak="0">
     <w:nsid w:val="630175F1"/>
     <w:multiLevelType w:val="hybridMultilevel"/>
     <w:tmpl w:val="37844E78"/>
@@ -5295,7 +5727,7 @@
       </w:rPr>
     </w:lvl>
   </w:abstractNum>
-  <w:abstractNum w:abstractNumId="36" w15:restartNumberingAfterBreak="0">
+  <w:abstractNum w:abstractNumId="37" w15:restartNumberingAfterBreak="0">
     <w:nsid w:val="64585BC3"/>
     <w:multiLevelType w:val="hybridMultilevel"/>
     <w:tmpl w:val="08365D52"/>
@@ -5408,7 +5840,7 @@
       </w:rPr>
     </w:lvl>
   </w:abstractNum>
-  <w:abstractNum w:abstractNumId="37" w15:restartNumberingAfterBreak="0">
+  <w:abstractNum w:abstractNumId="38" w15:restartNumberingAfterBreak="0">
     <w:nsid w:val="6AD65FD6"/>
     <w:multiLevelType w:val="hybridMultilevel"/>
     <w:tmpl w:val="E3502900"/>
@@ -5521,7 +5953,7 @@
       </w:rPr>
     </w:lvl>
   </w:abstractNum>
-  <w:abstractNum w:abstractNumId="38" w15:restartNumberingAfterBreak="0">
+  <w:abstractNum w:abstractNumId="39" w15:restartNumberingAfterBreak="0">
     <w:nsid w:val="6DD961FA"/>
     <w:multiLevelType w:val="hybridMultilevel"/>
     <w:tmpl w:val="F5B82CCC"/>
@@ -5634,7 +6066,7 @@
       </w:rPr>
     </w:lvl>
   </w:abstractNum>
-  <w:abstractNum w:abstractNumId="39" w15:restartNumberingAfterBreak="0">
+  <w:abstractNum w:abstractNumId="40" w15:restartNumberingAfterBreak="0">
     <w:nsid w:val="6E022302"/>
     <w:multiLevelType w:val="hybridMultilevel"/>
     <w:tmpl w:val="90DAA82C"/>
@@ -5720,7 +6152,7 @@
       </w:pPr>
     </w:lvl>
   </w:abstractNum>
-  <w:abstractNum w:abstractNumId="40" w15:restartNumberingAfterBreak="0">
+  <w:abstractNum w:abstractNumId="41" w15:restartNumberingAfterBreak="0">
     <w:nsid w:val="6E894E06"/>
     <w:multiLevelType w:val="hybridMultilevel"/>
     <w:tmpl w:val="E214B0D4"/>
@@ -5833,7 +6265,7 @@
       </w:rPr>
     </w:lvl>
   </w:abstractNum>
-  <w:abstractNum w:abstractNumId="41" w15:restartNumberingAfterBreak="0">
+  <w:abstractNum w:abstractNumId="42" w15:restartNumberingAfterBreak="0">
     <w:nsid w:val="6EA87BBC"/>
     <w:multiLevelType w:val="hybridMultilevel"/>
     <w:tmpl w:val="392A7092"/>
@@ -5946,7 +6378,7 @@
       </w:rPr>
     </w:lvl>
   </w:abstractNum>
-  <w:abstractNum w:abstractNumId="42" w15:restartNumberingAfterBreak="0">
+  <w:abstractNum w:abstractNumId="43" w15:restartNumberingAfterBreak="0">
     <w:nsid w:val="6ED24096"/>
     <w:multiLevelType w:val="hybridMultilevel"/>
     <w:tmpl w:val="FC642A60"/>
@@ -6059,7 +6491,7 @@
       </w:rPr>
     </w:lvl>
   </w:abstractNum>
-  <w:abstractNum w:abstractNumId="43" w15:restartNumberingAfterBreak="0">
+  <w:abstractNum w:abstractNumId="44" w15:restartNumberingAfterBreak="0">
     <w:nsid w:val="70082850"/>
     <w:multiLevelType w:val="hybridMultilevel"/>
     <w:tmpl w:val="86946370"/>
@@ -6172,7 +6604,7 @@
       </w:rPr>
     </w:lvl>
   </w:abstractNum>
-  <w:abstractNum w:abstractNumId="44" w15:restartNumberingAfterBreak="0">
+  <w:abstractNum w:abstractNumId="45" w15:restartNumberingAfterBreak="0">
     <w:nsid w:val="74744515"/>
     <w:multiLevelType w:val="hybridMultilevel"/>
     <w:tmpl w:val="193A10A2"/>
@@ -6258,7 +6690,7 @@
       </w:pPr>
     </w:lvl>
   </w:abstractNum>
-  <w:abstractNum w:abstractNumId="45" w15:restartNumberingAfterBreak="0">
+  <w:abstractNum w:abstractNumId="46" w15:restartNumberingAfterBreak="0">
     <w:nsid w:val="7D0D2A30"/>
     <w:multiLevelType w:val="hybridMultilevel"/>
     <w:tmpl w:val="584CE652"/>
@@ -6345,142 +6777,145 @@
     </w:lvl>
   </w:abstractNum>
   <w:num w:numId="1">
-    <w:abstractNumId w:val="41"/>
+    <w:abstractNumId w:val="42"/>
   </w:num>
   <w:num w:numId="2">
-    <w:abstractNumId w:val="16"/>
+    <w:abstractNumId w:val="17"/>
   </w:num>
   <w:num w:numId="3">
-    <w:abstractNumId w:val="17"/>
+    <w:abstractNumId w:val="18"/>
   </w:num>
   <w:num w:numId="4">
-    <w:abstractNumId w:val="18"/>
+    <w:abstractNumId w:val="19"/>
   </w:num>
   <w:num w:numId="5">
-    <w:abstractNumId w:val="43"/>
+    <w:abstractNumId w:val="44"/>
   </w:num>
   <w:num w:numId="6">
-    <w:abstractNumId w:val="26"/>
+    <w:abstractNumId w:val="27"/>
   </w:num>
   <w:num w:numId="7">
-    <w:abstractNumId w:val="24"/>
+    <w:abstractNumId w:val="25"/>
   </w:num>
   <w:num w:numId="8">
-    <w:abstractNumId w:val="27"/>
+    <w:abstractNumId w:val="28"/>
   </w:num>
   <w:num w:numId="9">
-    <w:abstractNumId w:val="33"/>
+    <w:abstractNumId w:val="34"/>
   </w:num>
   <w:num w:numId="10">
-    <w:abstractNumId w:val="22"/>
+    <w:abstractNumId w:val="23"/>
   </w:num>
   <w:num w:numId="11">
-    <w:abstractNumId w:val="45"/>
+    <w:abstractNumId w:val="46"/>
   </w:num>
   <w:num w:numId="12">
     <w:abstractNumId w:val="2"/>
   </w:num>
   <w:num w:numId="13">
-    <w:abstractNumId w:val="23"/>
+    <w:abstractNumId w:val="24"/>
   </w:num>
   <w:num w:numId="14">
     <w:abstractNumId w:val="0"/>
   </w:num>
   <w:num w:numId="15">
-    <w:abstractNumId w:val="4"/>
+    <w:abstractNumId w:val="5"/>
   </w:num>
   <w:num w:numId="16">
-    <w:abstractNumId w:val="13"/>
+    <w:abstractNumId w:val="14"/>
   </w:num>
   <w:num w:numId="17">
-    <w:abstractNumId w:val="21"/>
+    <w:abstractNumId w:val="22"/>
   </w:num>
   <w:num w:numId="18">
-    <w:abstractNumId w:val="37"/>
+    <w:abstractNumId w:val="38"/>
   </w:num>
   <w:num w:numId="19">
-    <w:abstractNumId w:val="7"/>
+    <w:abstractNumId w:val="8"/>
   </w:num>
   <w:num w:numId="20">
-    <w:abstractNumId w:val="34"/>
+    <w:abstractNumId w:val="35"/>
   </w:num>
   <w:num w:numId="21">
-    <w:abstractNumId w:val="11"/>
+    <w:abstractNumId w:val="12"/>
   </w:num>
   <w:num w:numId="22">
-    <w:abstractNumId w:val="44"/>
+    <w:abstractNumId w:val="45"/>
   </w:num>
   <w:num w:numId="23">
-    <w:abstractNumId w:val="39"/>
+    <w:abstractNumId w:val="40"/>
   </w:num>
   <w:num w:numId="24">
     <w:abstractNumId w:val="1"/>
   </w:num>
   <w:num w:numId="25">
+    <w:abstractNumId w:val="11"/>
+  </w:num>
+  <w:num w:numId="26">
+    <w:abstractNumId w:val="30"/>
+  </w:num>
+  <w:num w:numId="27">
+    <w:abstractNumId w:val="21"/>
+  </w:num>
+  <w:num w:numId="28">
+    <w:abstractNumId w:val="36"/>
+  </w:num>
+  <w:num w:numId="29">
+    <w:abstractNumId w:val="6"/>
+  </w:num>
+  <w:num w:numId="30">
     <w:abstractNumId w:val="10"/>
   </w:num>
-  <w:num w:numId="26">
+  <w:num w:numId="31">
+    <w:abstractNumId w:val="4"/>
+  </w:num>
+  <w:num w:numId="32">
+    <w:abstractNumId w:val="7"/>
+  </w:num>
+  <w:num w:numId="33">
+    <w:abstractNumId w:val="32"/>
+  </w:num>
+  <w:num w:numId="34">
+    <w:abstractNumId w:val="39"/>
+  </w:num>
+  <w:num w:numId="35">
+    <w:abstractNumId w:val="26"/>
+  </w:num>
+  <w:num w:numId="36">
+    <w:abstractNumId w:val="37"/>
+  </w:num>
+  <w:num w:numId="37">
+    <w:abstractNumId w:val="43"/>
+  </w:num>
+  <w:num w:numId="38">
+    <w:abstractNumId w:val="9"/>
+  </w:num>
+  <w:num w:numId="39">
+    <w:abstractNumId w:val="31"/>
+  </w:num>
+  <w:num w:numId="40">
+    <w:abstractNumId w:val="41"/>
+  </w:num>
+  <w:num w:numId="41">
     <w:abstractNumId w:val="29"/>
   </w:num>
-  <w:num w:numId="27">
+  <w:num w:numId="42">
+    <w:abstractNumId w:val="16"/>
+  </w:num>
+  <w:num w:numId="43">
+    <w:abstractNumId w:val="33"/>
+  </w:num>
+  <w:num w:numId="44">
+    <w:abstractNumId w:val="13"/>
+  </w:num>
+  <w:num w:numId="45">
+    <w:abstractNumId w:val="15"/>
+  </w:num>
+  <w:num w:numId="46">
     <w:abstractNumId w:val="20"/>
   </w:num>
-  <w:num w:numId="28">
-    <w:abstractNumId w:val="35"/>
-  </w:num>
-  <w:num w:numId="29">
-    <w:abstractNumId w:val="5"/>
-  </w:num>
-  <w:num w:numId="30">
-    <w:abstractNumId w:val="9"/>
-  </w:num>
-  <w:num w:numId="31">
+  <w:num w:numId="47">
     <w:abstractNumId w:val="3"/>
-  </w:num>
-  <w:num w:numId="32">
-    <w:abstractNumId w:val="6"/>
-  </w:num>
-  <w:num w:numId="33">
-    <w:abstractNumId w:val="31"/>
-  </w:num>
-  <w:num w:numId="34">
-    <w:abstractNumId w:val="38"/>
-  </w:num>
-  <w:num w:numId="35">
-    <w:abstractNumId w:val="25"/>
-  </w:num>
-  <w:num w:numId="36">
-    <w:abstractNumId w:val="36"/>
-  </w:num>
-  <w:num w:numId="37">
-    <w:abstractNumId w:val="42"/>
-  </w:num>
-  <w:num w:numId="38">
-    <w:abstractNumId w:val="8"/>
-  </w:num>
-  <w:num w:numId="39">
-    <w:abstractNumId w:val="30"/>
-  </w:num>
-  <w:num w:numId="40">
-    <w:abstractNumId w:val="40"/>
-  </w:num>
-  <w:num w:numId="41">
-    <w:abstractNumId w:val="28"/>
-  </w:num>
-  <w:num w:numId="42">
-    <w:abstractNumId w:val="15"/>
-  </w:num>
-  <w:num w:numId="43">
-    <w:abstractNumId w:val="32"/>
-  </w:num>
-  <w:num w:numId="44">
-    <w:abstractNumId w:val="12"/>
-  </w:num>
-  <w:num w:numId="45">
-    <w:abstractNumId w:val="14"/>
-  </w:num>
-  <w:num w:numId="46">
-    <w:abstractNumId w:val="19"/>
   </w:num>
 </w:numbering>
 </file>
@@ -7089,6 +7524,7 @@
   <w:style w:type="character" w:default="1" w:styleId="DefaultParagraphFont">
     <w:name w:val="Default Paragraph Font"/>
     <w:uiPriority w:val="1"/>
+    <w:semiHidden/>
     <w:unhideWhenUsed/>
   </w:style>
   <w:style w:type="table" w:default="1" w:styleId="TableNormal">
@@ -8237,7 +8673,7 @@
 </file>
 
 <file path=customXml/itemProps1.xml><?xml version="1.0" encoding="utf-8"?>
-<ds:datastoreItem xmlns:ds="http://schemas.openxmlformats.org/officeDocument/2006/customXml" ds:itemID="{7D276387-2255-4361-83CF-BC7156D1150B}">
+<ds:datastoreItem xmlns:ds="http://schemas.openxmlformats.org/officeDocument/2006/customXml" ds:itemID="{113F01EB-15BF-44D3-887B-E231F4DE5CE0}">
   <ds:schemaRefs>
     <ds:schemaRef ds:uri="http://schemas.openxmlformats.org/officeDocument/2006/bibliography"/>
   </ds:schemaRefs>

</xml_diff>

<commit_message>
[lab 3.0] Updated statement to say that FSMs must also be specified.
</commit_message>
<xml_diff>
--- a/lab_3_0/lab3.0.docx
+++ b/lab_3_0/lab3.0.docx
@@ -17,12 +17,7 @@
         <w:jc w:val="center"/>
       </w:pPr>
       <w:r>
-        <w:t>Ca</w:t>
-      </w:r>
-      <w:bookmarkStart w:id="0" w:name="_GoBack"/>
-      <w:bookmarkEnd w:id="0"/>
-      <w:r>
-        <w:t xml:space="preserve">mera, </w:t>
+        <w:t xml:space="preserve">Camera, </w:t>
       </w:r>
       <w:r>
         <w:t>LCD</w:t>
@@ -456,27 +451,14 @@
       <w:r>
         <w:t xml:space="preserve">Figure </w:t>
       </w:r>
-      <w:r>
-        <w:fldChar w:fldCharType="begin"/>
-      </w:r>
-      <w:r>
-        <w:instrText xml:space="preserve"> SEQ Figure \* ARABIC </w:instrText>
-      </w:r>
-      <w:r>
-        <w:fldChar w:fldCharType="separate"/>
-      </w:r>
-      <w:r>
-        <w:rPr>
-          <w:noProof/>
-        </w:rPr>
-        <w:t>1</w:t>
-      </w:r>
-      <w:r>
-        <w:rPr>
-          <w:noProof/>
-        </w:rPr>
-        <w:fldChar w:fldCharType="end"/>
-      </w:r>
+      <w:fldSimple w:instr=" SEQ Figure \* ARABIC ">
+        <w:r>
+          <w:rPr>
+            <w:noProof/>
+          </w:rPr>
+          <w:t>1</w:t>
+        </w:r>
+      </w:fldSimple>
       <w:r>
         <w:t xml:space="preserve">. TRDB-D5M, </w:t>
       </w:r>
@@ -561,7 +543,10 @@
         <w:t>to implement</w:t>
       </w:r>
       <w:r>
-        <w:t xml:space="preserve"> your proposed design in lab 3.1 next time</w:t>
+        <w:t xml:space="preserve"> your proposed design in lab 4.0</w:t>
+      </w:r>
+      <w:r>
+        <w:t xml:space="preserve"> next time</w:t>
       </w:r>
       <w:r>
         <w:t>.</w:t>
@@ -712,8 +697,8 @@
         </w:rPr>
         <w:drawing>
           <wp:inline distT="0" distB="0" distL="0" distR="0" wp14:anchorId="1212519F" wp14:editId="63D1FA4E">
-            <wp:extent cx="4476466" cy="2014410"/>
-            <wp:effectExtent l="0" t="0" r="635" b="5080"/>
+            <wp:extent cx="4876798" cy="2194560"/>
+            <wp:effectExtent l="0" t="0" r="635" b="0"/>
             <wp:docPr id="19" name="Picture 19"/>
             <wp:cNvGraphicFramePr>
               <a:graphicFrameLocks xmlns:a="http://schemas.openxmlformats.org/drawingml/2006/main" noChangeAspect="1"/>
@@ -740,7 +725,7 @@
                   <pic:spPr>
                     <a:xfrm>
                       <a:off x="0" y="0"/>
-                      <a:ext cx="4489816" cy="2020418"/>
+                      <a:ext cx="4896685" cy="2203509"/>
                     </a:xfrm>
                     <a:prstGeom prst="rect">
                       <a:avLst/>
@@ -761,27 +746,14 @@
       <w:r>
         <w:t xml:space="preserve">Figure </w:t>
       </w:r>
-      <w:r>
-        <w:fldChar w:fldCharType="begin"/>
-      </w:r>
-      <w:r>
-        <w:instrText xml:space="preserve"> SEQ Figure \* ARABIC </w:instrText>
-      </w:r>
-      <w:r>
-        <w:fldChar w:fldCharType="separate"/>
-      </w:r>
-      <w:r>
-        <w:rPr>
-          <w:noProof/>
-        </w:rPr>
-        <w:t>2</w:t>
-      </w:r>
-      <w:r>
-        <w:rPr>
-          <w:noProof/>
-        </w:rPr>
-        <w:fldChar w:fldCharType="end"/>
-      </w:r>
+      <w:fldSimple w:instr=" SEQ Figure \* ARABIC ">
+        <w:r>
+          <w:rPr>
+            <w:noProof/>
+          </w:rPr>
+          <w:t>2</w:t>
+        </w:r>
+      </w:fldSimple>
       <w:r>
         <w:t>. General Block Diagram of Target IP C</w:t>
       </w:r>
@@ -1283,10 +1255,7 @@
         </w:r>
       </w:hyperlink>
       <w:r>
-        <w:t>.</w:t>
-      </w:r>
-      <w:r>
-        <w:t xml:space="preserve"> </w:t>
+        <w:t xml:space="preserve">. </w:t>
       </w:r>
       <w:r>
         <w:t xml:space="preserve">The VGA standard is fairly simple and you can find numerous websites which describe its signals. </w:t>
@@ -1344,8 +1313,8 @@
         <w:lastRenderedPageBreak/>
         <w:drawing>
           <wp:inline distT="0" distB="0" distL="0" distR="0" wp14:anchorId="69D933F3" wp14:editId="4CAAF201">
-            <wp:extent cx="3985146" cy="3106372"/>
-            <wp:effectExtent l="0" t="0" r="0" b="0"/>
+            <wp:extent cx="4411066" cy="3438369"/>
+            <wp:effectExtent l="0" t="0" r="8890" b="0"/>
             <wp:docPr id="4" name="Picture 4"/>
             <wp:cNvGraphicFramePr>
               <a:graphicFrameLocks xmlns:a="http://schemas.openxmlformats.org/drawingml/2006/main" noChangeAspect="1"/>
@@ -1372,7 +1341,7 @@
                   <pic:spPr>
                     <a:xfrm>
                       <a:off x="0" y="0"/>
-                      <a:ext cx="4013097" cy="3128159"/>
+                      <a:ext cx="4458755" cy="3475542"/>
                     </a:xfrm>
                     <a:prstGeom prst="rect">
                       <a:avLst/>
@@ -1390,32 +1359,19 @@
         <w:pStyle w:val="Caption"/>
         <w:jc w:val="center"/>
       </w:pPr>
-      <w:bookmarkStart w:id="1" w:name="_Ref467175304"/>
+      <w:bookmarkStart w:id="0" w:name="_Ref467175304"/>
       <w:r>
         <w:t xml:space="preserve">Figure </w:t>
       </w:r>
-      <w:r>
-        <w:fldChar w:fldCharType="begin"/>
-      </w:r>
-      <w:r>
-        <w:instrText xml:space="preserve"> SEQ Figure \* ARABIC </w:instrText>
-      </w:r>
-      <w:r>
-        <w:fldChar w:fldCharType="separate"/>
-      </w:r>
-      <w:r>
-        <w:rPr>
-          <w:noProof/>
-        </w:rPr>
-        <w:t>3</w:t>
-      </w:r>
-      <w:r>
-        <w:rPr>
-          <w:noProof/>
-        </w:rPr>
-        <w:fldChar w:fldCharType="end"/>
-      </w:r>
-      <w:bookmarkEnd w:id="1"/>
+      <w:fldSimple w:instr=" SEQ Figure \* ARABIC ">
+        <w:r>
+          <w:rPr>
+            <w:noProof/>
+          </w:rPr>
+          <w:t>3</w:t>
+        </w:r>
+      </w:fldSimple>
+      <w:bookmarkEnd w:id="0"/>
       <w:r>
         <w:t>. VGA VSYNC &amp; HSYNC signals</w:t>
       </w:r>
@@ -1565,13 +1521,25 @@
         <w:rPr>
           <w:rStyle w:val="Emphasis"/>
         </w:rPr>
-        <w:t>Custom IP register map</w:t>
-      </w:r>
-      <w:r>
-        <w:t xml:space="preserve"> deta</w:t>
-      </w:r>
-      <w:r>
-        <w:t>iling how a software programmer would use your custom IP.</w:t>
+        <w:t>Custom IP finite state machine</w:t>
+      </w:r>
+      <w:r>
+        <w:rPr>
+          <w:rStyle w:val="Emphasis"/>
+        </w:rPr>
+        <w:t xml:space="preserve"> (FSM)</w:t>
+      </w:r>
+      <w:r>
+        <w:rPr>
+          <w:rStyle w:val="Emphasis"/>
+        </w:rPr>
+        <w:t xml:space="preserve"> diagram</w:t>
+      </w:r>
+      <w:r>
+        <w:t xml:space="preserve"> det</w:t>
+      </w:r>
+      <w:r>
+        <w:t>ailing how your interface sequences it’s various subcomponents to achieve its function.</w:t>
       </w:r>
     </w:p>
     <w:p>
@@ -1586,6 +1554,27 @@
         <w:rPr>
           <w:rStyle w:val="Emphasis"/>
         </w:rPr>
+        <w:t>Custom IP register map</w:t>
+      </w:r>
+      <w:r>
+        <w:t xml:space="preserve"> deta</w:t>
+      </w:r>
+      <w:r>
+        <w:t>iling how a software programmer would use your custom IP.</w:t>
+      </w:r>
+    </w:p>
+    <w:p>
+      <w:pPr>
+        <w:pStyle w:val="ListParagraph"/>
+        <w:numPr>
+          <w:ilvl w:val="1"/>
+          <w:numId w:val="46"/>
+        </w:numPr>
+      </w:pPr>
+      <w:r>
+        <w:rPr>
+          <w:rStyle w:val="Emphasis"/>
+        </w:rPr>
         <w:t>Top-level block diagram</w:t>
       </w:r>
       <w:r>
@@ -1680,6 +1669,55 @@
       <w:r>
         <w:t xml:space="preserve"> where you put together all this information for reference when you start implementing your design during the next lab.</w:t>
       </w:r>
+    </w:p>
+    <w:p>
+      <w:r>
+        <w:t xml:space="preserve">The report will be </w:t>
+      </w:r>
+      <w:r>
+        <w:rPr>
+          <w:rStyle w:val="Emphasis"/>
+        </w:rPr>
+        <w:t>extremely</w:t>
+      </w:r>
+      <w:r>
+        <w:t xml:space="preserve"> detailed and will specify </w:t>
+      </w:r>
+      <w:r>
+        <w:t>everything</w:t>
+      </w:r>
+      <w:r>
+        <w:t xml:space="preserve"> that is needed to implement the design.</w:t>
+      </w:r>
+      <w:r>
+        <w:t xml:space="preserve"> </w:t>
+      </w:r>
+      <w:r>
+        <w:t>As a general goal, t</w:t>
+      </w:r>
+      <w:r>
+        <w:t xml:space="preserve">he report should be written with the idea that, if you were to hand it over to </w:t>
+      </w:r>
+      <w:r>
+        <w:rPr>
+          <w:rStyle w:val="Emphasis"/>
+        </w:rPr>
+        <w:t>another engineer</w:t>
+      </w:r>
+      <w:r>
+        <w:t xml:space="preserve"> who knows </w:t>
+      </w:r>
+      <w:r>
+        <w:rPr>
+          <w:rStyle w:val="Emphasis"/>
+        </w:rPr>
+        <w:t>nothing</w:t>
+      </w:r>
+      <w:r>
+        <w:t xml:space="preserve"> about the device, that he/she would be able to successfully implement the full design.</w:t>
+      </w:r>
+      <w:bookmarkStart w:id="1" w:name="_GoBack"/>
+      <w:bookmarkEnd w:id="1"/>
     </w:p>
     <w:sectPr>
       <w:headerReference w:type="default" r:id="rId20"/>
@@ -1752,7 +1790,7 @@
           <w:rPr>
             <w:noProof/>
           </w:rPr>
-          <w:t>1</w:t>
+          <w:t>4</w:t>
         </w:r>
         <w:r>
           <w:rPr>
@@ -7524,7 +7562,6 @@
   <w:style w:type="character" w:default="1" w:styleId="DefaultParagraphFont">
     <w:name w:val="Default Paragraph Font"/>
     <w:uiPriority w:val="1"/>
-    <w:semiHidden/>
     <w:unhideWhenUsed/>
   </w:style>
   <w:style w:type="table" w:default="1" w:styleId="TableNormal">
@@ -8673,7 +8710,7 @@
 </file>
 
 <file path=customXml/itemProps1.xml><?xml version="1.0" encoding="utf-8"?>
-<ds:datastoreItem xmlns:ds="http://schemas.openxmlformats.org/officeDocument/2006/customXml" ds:itemID="{113F01EB-15BF-44D3-887B-E231F4DE5CE0}">
+<ds:datastoreItem xmlns:ds="http://schemas.openxmlformats.org/officeDocument/2006/customXml" ds:itemID="{C4D237AA-AF18-4A9F-A6D3-9FC988AE7AA8}">
   <ds:schemaRefs>
     <ds:schemaRef ds:uri="http://schemas.openxmlformats.org/officeDocument/2006/bibliography"/>
   </ds:schemaRefs>

</xml_diff>